<commit_message>
Updated link to github
</commit_message>
<xml_diff>
--- a/IS683-Spr13-Kellish-DesignPatterns.docx
+++ b/IS683-Spr13-Kellish-DesignPatterns.docx
@@ -920,6 +920,22 @@
       <w:r>
         <w:t xml:space="preserve"> </w:t>
       </w:r>
+      <w:r>
+        <w:t xml:space="preserve"> (</w:t>
+      </w:r>
+      <w:hyperlink r:id="rId15" w:history="1">
+        <w:r>
+          <w:rPr>
+            <w:rStyle w:val="Hyperlink"/>
+          </w:rPr>
+          <w:t>https://github.com/msk7/DesignPatterns.git</w:t>
+        </w:r>
+      </w:hyperlink>
+      <w:r>
+        <w:t xml:space="preserve">) </w:t>
+      </w:r>
+      <w:bookmarkStart w:id="0" w:name="_GoBack"/>
+      <w:bookmarkEnd w:id="0"/>
     </w:p>
     <w:p>
       <w:pPr>
@@ -959,7 +975,7 @@
                     <pic:cNvPicPr/>
                   </pic:nvPicPr>
                   <pic:blipFill>
-                    <a:blip r:embed="rId15"/>
+                    <a:blip r:embed="rId16"/>
                     <a:stretch>
                       <a:fillRect/>
                     </a:stretch>
@@ -979,11 +995,9 @@
           </wp:inline>
         </w:drawing>
       </w:r>
-      <w:bookmarkStart w:id="0" w:name="_GoBack"/>
-      <w:bookmarkEnd w:id="0"/>
     </w:p>
     <w:sectPr>
-      <w:headerReference w:type="default" r:id="rId16"/>
+      <w:headerReference w:type="default" r:id="rId17"/>
       <w:pgSz w:w="12240" w:h="15840"/>
       <w:pgMar w:top="1440" w:right="1440" w:bottom="1440" w:left="1440" w:header="720" w:footer="720" w:gutter="0"/>
       <w:cols w:space="720"/>

</xml_diff>